<commit_message>
UserCase + Modif sur Users Stories
</commit_message>
<xml_diff>
--- a/LM_UserStories.docx
+++ b/LM_UserStories.docx
@@ -59,15 +59,7 @@
           </w:tcPr>
           <w:p>
             <w:r>
-              <w:t xml:space="preserve">I </w:t>
-            </w:r>
-            <w:proofErr w:type="spellStart"/>
-            <w:r>
-              <w:t>Want</w:t>
-            </w:r>
-            <w:proofErr w:type="spellEnd"/>
-            <w:r>
-              <w:t xml:space="preserve"> to ... (je veux…)</w:t>
+              <w:t>I Want to ... (je veux…)</w:t>
             </w:r>
           </w:p>
         </w:tc>
@@ -76,21 +68,8 @@
             <w:tcW w:w="2095" w:type="dxa"/>
           </w:tcPr>
           <w:p>
-            <w:proofErr w:type="spellStart"/>
-            <w:r>
-              <w:t>so</w:t>
-            </w:r>
-            <w:proofErr w:type="spellEnd"/>
-            <w:r>
-              <w:t xml:space="preserve"> </w:t>
-            </w:r>
-            <w:proofErr w:type="spellStart"/>
-            <w:r>
-              <w:t>that</w:t>
-            </w:r>
-            <w:proofErr w:type="spellEnd"/>
-            <w:r>
-              <w:t xml:space="preserve"> ... (afin de …) </w:t>
+            <w:r>
+              <w:t xml:space="preserve">so that ... (afin de …) </w:t>
             </w:r>
           </w:p>
         </w:tc>
@@ -125,13 +104,8 @@
             <w:tcW w:w="1075" w:type="dxa"/>
           </w:tcPr>
           <w:p>
-            <w:proofErr w:type="spellStart"/>
-            <w:r>
-              <w:t>Priority</w:t>
-            </w:r>
-            <w:proofErr w:type="spellEnd"/>
-            <w:r>
-              <w:t xml:space="preserve"> </w:t>
+            <w:r>
+              <w:t xml:space="preserve">Priority </w:t>
             </w:r>
             <w:r>
               <w:rPr>
@@ -190,7 +164,31 @@
           </w:tcPr>
           <w:p>
             <w:r>
-              <w:t>CA1 : Créer le modèle</w:t>
+              <w:t>C</w:t>
+            </w:r>
+            <w:r>
+              <w:t>A</w:t>
+            </w:r>
+            <w:r>
+              <w:t>1</w:t>
+            </w:r>
+            <w:r>
+              <w:t xml:space="preserve"> :</w:t>
+            </w:r>
+            <w:r>
+              <w:t xml:space="preserve"> </w:t>
+            </w:r>
+            <w:r>
+              <w:t xml:space="preserve">Je dois pouvoir </w:t>
+            </w:r>
+            <w:r>
+              <w:t>créer</w:t>
+            </w:r>
+            <w:r>
+              <w:t xml:space="preserve"> un</w:t>
+            </w:r>
+            <w:r>
+              <w:t xml:space="preserve"> compte</w:t>
             </w:r>
           </w:p>
           <w:p>
@@ -201,19 +199,30 @@
               <w:t>2</w:t>
             </w:r>
             <w:r>
+              <w:t> </w:t>
+            </w:r>
+            <w:r>
+              <w:t xml:space="preserve">: </w:t>
+            </w:r>
+            <w:r>
+              <w:t>Je dois pouvoir le valider par email</w:t>
+            </w:r>
+            <w:r>
+              <w:t xml:space="preserve"> </w:t>
+            </w:r>
+          </w:p>
+          <w:p>
+            <w:r>
+              <w:t>CA</w:t>
+            </w:r>
+            <w:r>
+              <w:t>3</w:t>
+            </w:r>
+            <w:r>
               <w:t xml:space="preserve"> : </w:t>
             </w:r>
             <w:r>
-              <w:t xml:space="preserve">Je dois pouvoir </w:t>
-            </w:r>
-            <w:r>
-              <w:t>créer</w:t>
-            </w:r>
-            <w:r>
-              <w:t xml:space="preserve"> un</w:t>
-            </w:r>
-            <w:r>
-              <w:t xml:space="preserve"> compte</w:t>
+              <w:t>Je peux voir la confirmation de création de compte par email</w:t>
             </w:r>
           </w:p>
           <w:p>
@@ -221,42 +230,18 @@
               <w:t>CA</w:t>
             </w:r>
             <w:r>
-              <w:t>3</w:t>
-            </w:r>
-            <w:r>
-              <w:t> </w:t>
-            </w:r>
-            <w:r>
-              <w:t xml:space="preserve">: </w:t>
-            </w:r>
-            <w:r>
-              <w:t>Je dois pouvoir le valider par email</w:t>
-            </w:r>
-            <w:r>
-              <w:t xml:space="preserve"> </w:t>
-            </w:r>
-          </w:p>
-          <w:p>
-            <w:r>
-              <w:t>CA</w:t>
-            </w:r>
-            <w:r>
               <w:t>4</w:t>
             </w:r>
             <w:r>
-              <w:t xml:space="preserve"> : </w:t>
-            </w:r>
-            <w:r>
-              <w:t>Je peux voir la confirmation de création de compte par email</w:t>
-            </w:r>
-          </w:p>
-          <w:p>
-            <w:r>
-              <w:t>CA</w:t>
-            </w:r>
-            <w:r>
-              <w:t>5 : Je dois pouvoir établir mon profil une fois la validation effectuée</w:t>
-            </w:r>
+              <w:t> : Je dois pouvoir établir mon profil une fois la validation effectuée</w:t>
+            </w:r>
+          </w:p>
+          <w:p>
+            <w:r>
+              <w:t>CA5 : Je veux pouvoir utiliser un compte externe pour créer mon compte dans l’application (Facebook, Google)</w:t>
+            </w:r>
+            <w:bookmarkStart w:id="0" w:name="_GoBack"/>
+            <w:bookmarkEnd w:id="0"/>
           </w:p>
         </w:tc>
         <w:tc>
@@ -525,15 +510,7 @@
           </w:p>
           <w:p>
             <w:r>
-              <w:t xml:space="preserve">CA2 : Je veux pouvoir effectuer un paiement avec divers moyen (carte de crédit, </w:t>
-            </w:r>
-            <w:proofErr w:type="spellStart"/>
-            <w:r>
-              <w:t>paypal</w:t>
-            </w:r>
-            <w:proofErr w:type="spellEnd"/>
-            <w:r>
-              <w:t>)</w:t>
+              <w:t>CA2 : Je veux pouvoir effectuer un paiement avec divers moyen (carte de crédit, paypal)</w:t>
             </w:r>
           </w:p>
           <w:p>
@@ -1071,15 +1048,7 @@
           </w:tcPr>
           <w:p>
             <w:r>
-              <w:t xml:space="preserve">CA 1 : l’API de </w:t>
-            </w:r>
-            <w:proofErr w:type="spellStart"/>
-            <w:r>
-              <w:t>Stripe</w:t>
-            </w:r>
-            <w:proofErr w:type="spellEnd"/>
-            <w:r>
-              <w:t xml:space="preserve"> fonctionne grâce au test effectué</w:t>
+              <w:t>CA 1 : l’API de Stripe fonctionne grâce au test effectué</w:t>
             </w:r>
           </w:p>
           <w:p>
@@ -1453,7 +1422,6 @@
             <w:tcW w:w="529" w:type="dxa"/>
           </w:tcPr>
           <w:p>
-            <w:bookmarkStart w:id="0" w:name="_GoBack" w:colFirst="3" w:colLast="3"/>
             <w:r>
               <w:lastRenderedPageBreak/>
               <w:t>15</w:t>
@@ -1541,7 +1509,6 @@
           </w:p>
         </w:tc>
       </w:tr>
-      <w:bookmarkEnd w:id="0"/>
       <w:tr>
         <w:tc>
           <w:tcPr>
@@ -2343,7 +2310,7 @@
     <w:lsdException w:name="Table Web 2" w:semiHidden="1" w:unhideWhenUsed="1"/>
     <w:lsdException w:name="Table Web 3" w:semiHidden="1" w:unhideWhenUsed="1"/>
     <w:lsdException w:name="Balloon Text" w:semiHidden="1" w:unhideWhenUsed="1"/>
-    <w:lsdException w:name="Table Grid" w:semiHidden="1" w:uiPriority="59" w:unhideWhenUsed="1"/>
+    <w:lsdException w:name="Table Grid" w:uiPriority="59"/>
     <w:lsdException w:name="Table Theme" w:semiHidden="1" w:unhideWhenUsed="1"/>
     <w:lsdException w:name="Placeholder Text" w:semiHidden="1"/>
     <w:lsdException w:name="No Spacing" w:uiPriority="1" w:qFormat="1"/>
@@ -3106,7 +3073,7 @@
 </file>
 
 <file path=customXml/itemProps1.xml><?xml version="1.0" encoding="utf-8"?>
-<ds:datastoreItem xmlns:ds="http://schemas.openxmlformats.org/officeDocument/2006/customXml" ds:itemID="{ED51D0FD-396A-48A7-B64D-323EB058983E}">
+<ds:datastoreItem xmlns:ds="http://schemas.openxmlformats.org/officeDocument/2006/customXml" ds:itemID="{8C7FB503-ABCD-4071-8CB2-180722ACF2F7}">
   <ds:schemaRefs>
     <ds:schemaRef ds:uri="http://schemas.openxmlformats.org/officeDocument/2006/bibliography"/>
   </ds:schemaRefs>

</xml_diff>

<commit_message>
Début de la conception
</commit_message>
<xml_diff>
--- a/LM_UserStories.docx
+++ b/LM_UserStories.docx
@@ -59,7 +59,15 @@
           </w:tcPr>
           <w:p>
             <w:r>
-              <w:t>I Want to ... (je veux…)</w:t>
+              <w:t xml:space="preserve">I </w:t>
+            </w:r>
+            <w:proofErr w:type="spellStart"/>
+            <w:r>
+              <w:t>Want</w:t>
+            </w:r>
+            <w:proofErr w:type="spellEnd"/>
+            <w:r>
+              <w:t xml:space="preserve"> to ... (je veux…)</w:t>
             </w:r>
           </w:p>
         </w:tc>
@@ -68,8 +76,23 @@
             <w:tcW w:w="2095" w:type="dxa"/>
           </w:tcPr>
           <w:p>
-            <w:r>
-              <w:t xml:space="preserve">so that ... (afin de …) </w:t>
+            <w:proofErr w:type="spellStart"/>
+            <w:proofErr w:type="gramStart"/>
+            <w:r>
+              <w:t>so</w:t>
+            </w:r>
+            <w:proofErr w:type="spellEnd"/>
+            <w:proofErr w:type="gramEnd"/>
+            <w:r>
+              <w:t xml:space="preserve"> </w:t>
+            </w:r>
+            <w:proofErr w:type="spellStart"/>
+            <w:r>
+              <w:t>that</w:t>
+            </w:r>
+            <w:proofErr w:type="spellEnd"/>
+            <w:r>
+              <w:t xml:space="preserve"> ... (afin de …) </w:t>
             </w:r>
           </w:p>
         </w:tc>
@@ -104,8 +127,13 @@
             <w:tcW w:w="1075" w:type="dxa"/>
           </w:tcPr>
           <w:p>
-            <w:r>
-              <w:t xml:space="preserve">Priority </w:t>
+            <w:proofErr w:type="spellStart"/>
+            <w:r>
+              <w:t>Priority</w:t>
+            </w:r>
+            <w:proofErr w:type="spellEnd"/>
+            <w:r>
+              <w:t xml:space="preserve"> </w:t>
             </w:r>
             <w:r>
               <w:rPr>
@@ -240,8 +268,6 @@
             <w:r>
               <w:t>CA5 : Je veux pouvoir utiliser un compte externe pour créer mon compte dans l’application (Facebook, Google)</w:t>
             </w:r>
-            <w:bookmarkStart w:id="0" w:name="_GoBack"/>
-            <w:bookmarkEnd w:id="0"/>
           </w:p>
         </w:tc>
         <w:tc>
@@ -510,7 +536,15 @@
           </w:p>
           <w:p>
             <w:r>
-              <w:t>CA2 : Je veux pouvoir effectuer un paiement avec divers moyen (carte de crédit, paypal)</w:t>
+              <w:t xml:space="preserve">CA2 : Je veux pouvoir effectuer un paiement avec divers moyen (carte de crédit, </w:t>
+            </w:r>
+            <w:proofErr w:type="spellStart"/>
+            <w:r>
+              <w:t>paypal</w:t>
+            </w:r>
+            <w:proofErr w:type="spellEnd"/>
+            <w:r>
+              <w:t>)</w:t>
             </w:r>
           </w:p>
           <w:p>
@@ -1048,7 +1082,15 @@
           </w:tcPr>
           <w:p>
             <w:r>
-              <w:t>CA 1 : l’API de Stripe fonctionne grâce au test effectué</w:t>
+              <w:t xml:space="preserve">CA 1 : l’API de </w:t>
+            </w:r>
+            <w:proofErr w:type="spellStart"/>
+            <w:r>
+              <w:t>Stripe</w:t>
+            </w:r>
+            <w:proofErr w:type="spellEnd"/>
+            <w:r>
+              <w:t xml:space="preserve"> fonctionne grâce au test effectué</w:t>
             </w:r>
           </w:p>
           <w:p>
@@ -1950,8 +1992,10 @@
         </w:tc>
       </w:tr>
     </w:tbl>
-    <w:p/>
-    <w:p/>
+    <w:p>
+      <w:bookmarkStart w:id="0" w:name="_GoBack"/>
+      <w:bookmarkEnd w:id="0"/>
+    </w:p>
     <w:sectPr>
       <w:pgSz w:w="16838" w:h="11906" w:orient="landscape"/>
       <w:pgMar w:top="1134" w:right="1134" w:bottom="1134" w:left="1134" w:header="709" w:footer="709" w:gutter="0"/>
@@ -3073,7 +3117,7 @@
 </file>
 
 <file path=customXml/itemProps1.xml><?xml version="1.0" encoding="utf-8"?>
-<ds:datastoreItem xmlns:ds="http://schemas.openxmlformats.org/officeDocument/2006/customXml" ds:itemID="{8C7FB503-ABCD-4071-8CB2-180722ACF2F7}">
+<ds:datastoreItem xmlns:ds="http://schemas.openxmlformats.org/officeDocument/2006/customXml" ds:itemID="{874410A3-4F1B-4C17-8030-DADDB5A9B5F5}">
   <ds:schemaRefs>
     <ds:schemaRef ds:uri="http://schemas.openxmlformats.org/officeDocument/2006/bibliography"/>
   </ds:schemaRefs>

</xml_diff>